<commit_message>
Falta formatar o relatorio
</commit_message>
<xml_diff>
--- a/Trabalho 4/Trabalho 4.docx
+++ b/Trabalho 4/Trabalho 4.docx
@@ -5215,21 +5215,7 @@
           <w:sz w:val="24"/>
           <w:szCs w:val="24"/>
         </w:rPr>
-        <w:t xml:space="preserve">Deste modo, foi elaborado um algoritmo na linguagem de programação do software </w:t>
-      </w:r>
-      <w:r>
-        <w:rPr>
-          <w:sz w:val="24"/>
-          <w:szCs w:val="24"/>
-        </w:rPr>
-        <w:t>Python</w:t>
-      </w:r>
-      <w:r>
-        <w:rPr>
-          <w:sz w:val="24"/>
-          <w:szCs w:val="24"/>
-        </w:rPr>
-        <w:t xml:space="preserve">, sendo que a rotina central para determinação do perfil de temperaturas se encontra no apêndice, onde também foi colocado a sub-rotina previamente desenvolvida para resolução do sistema de equações pelo método do TDMA. </w:t>
+        <w:t xml:space="preserve">Deste modo, foi elaborado um algoritmo na linguagem de programação do software Python, sendo que a rotina central para determinação do perfil de temperaturas se encontra no apêndice, onde também foi colocado a sub-rotina previamente desenvolvida para resolução do sistema de equações pelo método do TDMA. </w:t>
       </w:r>
     </w:p>
     <w:p>
@@ -5325,63 +5311,7 @@
           <w:sz w:val="24"/>
           <w:szCs w:val="24"/>
         </w:rPr>
-        <w:t xml:space="preserve"> 1,</w:t>
-      </w:r>
-      <w:r>
-        <w:rPr>
-          <w:sz w:val="24"/>
-          <w:szCs w:val="24"/>
-        </w:rPr>
-        <w:t>18</w:t>
-      </w:r>
-      <w:r>
-        <w:rPr>
-          <w:sz w:val="24"/>
-          <w:szCs w:val="24"/>
-        </w:rPr>
-        <w:t xml:space="preserve"> s. O comportam</w:t>
-      </w:r>
-      <w:r>
-        <w:rPr>
-          <w:sz w:val="24"/>
-          <w:szCs w:val="24"/>
-        </w:rPr>
-        <w:t xml:space="preserve">ento do perfil de temperatura de todos </w:t>
-      </w:r>
-      <w:r>
-        <w:rPr>
-          <w:sz w:val="24"/>
-          <w:szCs w:val="24"/>
-        </w:rPr>
-        <w:t>volume</w:t>
-      </w:r>
-      <w:r>
-        <w:rPr>
-          <w:sz w:val="24"/>
-          <w:szCs w:val="24"/>
-        </w:rPr>
-        <w:t>s</w:t>
-      </w:r>
-      <w:r>
-        <w:rPr>
-          <w:sz w:val="24"/>
-          <w:szCs w:val="24"/>
-        </w:rPr>
-        <w:t xml:space="preserve"> de controle, </w:t>
-      </w:r>
-      <w:r>
-        <w:rPr>
-          <w:sz w:val="24"/>
-          <w:szCs w:val="24"/>
-        </w:rPr>
-        <w:t>pode ser observado na Figura 2</w:t>
-      </w:r>
-      <w:r>
-        <w:rPr>
-          <w:sz w:val="24"/>
-          <w:szCs w:val="24"/>
-        </w:rPr>
-        <w:t>.</w:t>
+        <w:t xml:space="preserve"> 1,18 s. O comportamento do perfil de temperatura de todos volumes de controle, pode ser observado na Figura 2.</w:t>
       </w:r>
     </w:p>
     <w:p>
@@ -5480,14 +5410,7 @@
           <w:sz w:val="24"/>
           <w:szCs w:val="24"/>
         </w:rPr>
-        <w:t>Percebe-se na Figura 2</w:t>
-      </w:r>
-      <w:r>
-        <w:rPr>
-          <w:sz w:val="24"/>
-          <w:szCs w:val="24"/>
-        </w:rPr>
-        <w:t xml:space="preserve"> que quanto mais próximo o volume de controle estiver da superfície de temperatura prescrita, maior será a amplitude de variação da </w:t>
+        <w:t xml:space="preserve">Percebe-se na Figura 2 que quanto mais próximo o volume de controle estiver da superfície de temperatura prescrita, maior será a amplitude de variação da </w:t>
       </w:r>
       <w:r>
         <w:rPr>
@@ -5607,23 +5530,7 @@
               <w:sz w:val="23"/>
               <w:szCs w:val="23"/>
             </w:rPr>
-            <m:t>q</m:t>
-          </m:r>
-          <m:r>
-            <w:rPr>
-              <w:rFonts w:ascii="Cambria Math" w:hAnsi="Cambria Math"/>
-              <w:sz w:val="23"/>
-              <w:szCs w:val="23"/>
-            </w:rPr>
-            <m:t>"</m:t>
-          </m:r>
-          <m:r>
-            <w:rPr>
-              <w:rFonts w:ascii="Cambria Math" w:hAnsi="Cambria Math"/>
-              <w:sz w:val="23"/>
-              <w:szCs w:val="23"/>
-            </w:rPr>
-            <m:t>= -k</m:t>
+            <m:t>q"= -k</m:t>
           </m:r>
           <m:f>
             <m:fPr>
@@ -5674,21 +5581,7 @@
           <w:sz w:val="23"/>
           <w:szCs w:val="23"/>
         </w:rPr>
-        <w:t>Assim, para este caso, pode-se analisar o comportamento destas duas grandezas ao longo do tempo para os cinco volumes de controle.</w:t>
-      </w:r>
-      <w:r>
-        <w:rPr>
-          <w:sz w:val="23"/>
-          <w:szCs w:val="23"/>
-        </w:rPr>
-        <w:t xml:space="preserve"> </w:t>
-      </w:r>
-      <w:r>
-        <w:rPr>
-          <w:sz w:val="23"/>
-          <w:szCs w:val="23"/>
-        </w:rPr>
-        <w:t xml:space="preserve">Os </w:t>
+        <w:t xml:space="preserve">Assim, para este caso, pode-se analisar o comportamento destas duas grandezas ao longo do tempo para os cinco volumes de controle. Os </w:t>
       </w:r>
       <w:r>
         <w:rPr>
@@ -5869,21 +5762,7 @@
           <w:sz w:val="23"/>
           <w:szCs w:val="23"/>
         </w:rPr>
-        <w:t xml:space="preserve"> e hora parte do fluxo ao longo da espessura do cilindro esta indo para a superfície externa e outra parte para a superfície interna</w:t>
-      </w:r>
-      <w:r>
-        <w:rPr>
-          <w:sz w:val="23"/>
-          <w:szCs w:val="23"/>
-        </w:rPr>
-        <w:t xml:space="preserve"> </w:t>
-      </w:r>
-      <w:r>
-        <w:rPr>
-          <w:sz w:val="23"/>
-          <w:szCs w:val="23"/>
-        </w:rPr>
-        <w:t>do cilindro, devido a temperatura prescrita na superfície interna do cilindro variar periodicamente.</w:t>
+        <w:t xml:space="preserve"> e hora parte do fluxo ao longo da espessura do cilindro esta indo para a superfície externa e outra parte para a superfície interna do cilindro, devido a temperatura prescrita na superfície interna do cilindro variar periodicamente.</w:t>
       </w:r>
     </w:p>
     <w:p>
@@ -5899,14 +5778,7 @@
           <w:sz w:val="23"/>
           <w:szCs w:val="23"/>
         </w:rPr>
-        <w:t>Ainda para este caso, pode-se verificar a influência do passo de tempo nos resultados obtidos, adotando um passo de tempo 100 vezes menor do que o período da temperatura prescrita da superfície interna do cilindro, assim</w:t>
-      </w:r>
-      <w:r>
-        <w:rPr>
-          <w:sz w:val="23"/>
-          <w:szCs w:val="23"/>
-        </w:rPr>
-        <w:t xml:space="preserve"> </w:t>
+        <w:t xml:space="preserve">Ainda para este caso, pode-se verificar a influência do passo de tempo nos resultados obtidos, adotando um passo de tempo 100 vezes menor do que o período da temperatura prescrita da superfície interna do cilindro, assim </w:t>
       </w:r>
       <m:oMath>
         <m:r>
@@ -5937,29 +5809,7 @@
             <w:sz w:val="24"/>
             <w:szCs w:val="24"/>
           </w:rPr>
-          <m:t>=</m:t>
-        </m:r>
-        <m:r>
-          <m:rPr>
-            <m:sty m:val="p"/>
-          </m:rPr>
-          <w:rPr>
-            <w:rFonts w:ascii="Cambria Math" w:hAnsi="Cambria Math"/>
-            <w:sz w:val="24"/>
-            <w:szCs w:val="24"/>
-          </w:rPr>
-          <m:t>0,4</m:t>
-        </m:r>
-        <m:r>
-          <m:rPr>
-            <m:sty m:val="p"/>
-          </m:rPr>
-          <w:rPr>
-            <w:rFonts w:ascii="Cambria Math" w:hAnsi="Cambria Math"/>
-            <w:sz w:val="24"/>
-            <w:szCs w:val="24"/>
-          </w:rPr>
-          <m:t xml:space="preserve"> </m:t>
+          <m:t xml:space="preserve">=0,4 </m:t>
         </m:r>
         <m:r>
           <w:rPr>
@@ -6112,6 +5962,41 @@
         </w:rPr>
         <w:t>Tabela 1</w:t>
       </w:r>
+      <w:r>
+        <w:rPr>
+          <w:rFonts w:eastAsiaTheme="minorEastAsia"/>
+          <w:sz w:val="23"/>
+          <w:szCs w:val="23"/>
+        </w:rPr>
+        <w:t xml:space="preserve"> </w:t>
+      </w:r>
+      <w:r>
+        <w:rPr>
+          <w:b/>
+          <w:bCs/>
+          <w:sz w:val="20"/>
+          <w:szCs w:val="20"/>
+        </w:rPr>
+        <w:t xml:space="preserve">Comparação </w:t>
+      </w:r>
+      <w:r>
+        <w:rPr>
+          <w:b/>
+          <w:bCs/>
+          <w:sz w:val="20"/>
+          <w:szCs w:val="20"/>
+        </w:rPr>
+        <w:t>da temperatura no instante t=1,16</w:t>
+      </w:r>
+      <w:r>
+        <w:rPr>
+          <w:b/>
+          <w:bCs/>
+          <w:sz w:val="20"/>
+          <w:szCs w:val="20"/>
+        </w:rPr>
+        <w:t xml:space="preserve"> s para passos de tempo diferentes</w:t>
+      </w:r>
     </w:p>
     <w:p>
       <w:pPr>
@@ -6132,8 +6017,464 @@
         <w:lastRenderedPageBreak/>
         <w:t>Para a malha temporal mais refinada, a convergencia foi alcançada 1,1736 s, ao invés de 1,182 s</w:t>
       </w:r>
-      <w:bookmarkStart w:id="0" w:name="_GoBack"/>
-      <w:bookmarkEnd w:id="0"/>
+    </w:p>
+    <w:p>
+      <w:pPr>
+        <w:ind w:firstLine="708"/>
+        <w:jc w:val="both"/>
+        <w:rPr>
+          <w:sz w:val="23"/>
+          <w:szCs w:val="23"/>
+        </w:rPr>
+      </w:pPr>
+      <w:r>
+        <w:rPr>
+          <w:sz w:val="23"/>
+          <w:szCs w:val="23"/>
+        </w:rPr>
+        <w:t>Comparando os dois passos de tempo, pode-se observar que a diferença de temperatura obtida é relativamente baixa. Esta diferença pode ser causada devido a discretização do cilindro ser realizada com uma quantidade muito baixa de volumes de controle.</w:t>
+      </w:r>
+    </w:p>
+    <w:p>
+      <w:pPr>
+        <w:ind w:firstLine="708"/>
+        <w:jc w:val="both"/>
+        <w:rPr>
+          <w:sz w:val="23"/>
+          <w:szCs w:val="23"/>
+        </w:rPr>
+      </w:pPr>
+      <w:r>
+        <w:rPr>
+          <w:sz w:val="23"/>
+          <w:szCs w:val="23"/>
+        </w:rPr>
+        <w:t>Para o primeiro caso apresentado, com passo de tempo de</w:t>
+      </w:r>
+      <w:r>
+        <w:rPr>
+          <w:sz w:val="23"/>
+          <w:szCs w:val="23"/>
+        </w:rPr>
+        <w:t xml:space="preserve"> </w:t>
+      </w:r>
+      <m:oMath>
+        <m:r>
+          <m:rPr>
+            <m:sty m:val="p"/>
+          </m:rPr>
+          <w:rPr>
+            <w:rFonts w:ascii="Cambria Math" w:hAnsi="Cambria Math"/>
+            <w:sz w:val="24"/>
+            <w:szCs w:val="24"/>
+          </w:rPr>
+          <m:t>∆</m:t>
+        </m:r>
+        <m:r>
+          <w:rPr>
+            <w:rFonts w:ascii="Cambria Math" w:hAnsi="Cambria Math"/>
+            <w:sz w:val="24"/>
+            <w:szCs w:val="24"/>
+          </w:rPr>
+          <m:t>t</m:t>
+        </m:r>
+        <m:r>
+          <m:rPr>
+            <m:sty m:val="p"/>
+          </m:rPr>
+          <w:rPr>
+            <w:rFonts w:ascii="Cambria Math" w:hAnsi="Cambria Math"/>
+            <w:sz w:val="24"/>
+            <w:szCs w:val="24"/>
+          </w:rPr>
+          <m:t>=</m:t>
+        </m:r>
+        <m:r>
+          <m:rPr>
+            <m:sty m:val="p"/>
+          </m:rPr>
+          <w:rPr>
+            <w:rFonts w:ascii="Cambria Math" w:hAnsi="Cambria Math"/>
+            <w:sz w:val="24"/>
+            <w:szCs w:val="24"/>
+          </w:rPr>
+          <m:t>2</m:t>
+        </m:r>
+        <m:r>
+          <m:rPr>
+            <m:sty m:val="p"/>
+          </m:rPr>
+          <w:rPr>
+            <w:rFonts w:ascii="Cambria Math" w:hAnsi="Cambria Math"/>
+            <w:sz w:val="24"/>
+            <w:szCs w:val="24"/>
+          </w:rPr>
+          <m:t xml:space="preserve"> </m:t>
+        </m:r>
+        <m:r>
+          <w:rPr>
+            <w:rFonts w:ascii="Cambria Math" w:hAnsi="Cambria Math"/>
+            <w:sz w:val="24"/>
+            <w:szCs w:val="24"/>
+          </w:rPr>
+          <m:t>ms</m:t>
+        </m:r>
+      </m:oMath>
+      <w:r>
+        <w:rPr>
+          <w:rFonts w:eastAsiaTheme="minorEastAsia"/>
+          <w:sz w:val="24"/>
+          <w:szCs w:val="24"/>
+        </w:rPr>
+        <w:t xml:space="preserve">, </w:t>
+      </w:r>
+      <w:r>
+        <w:rPr>
+          <w:sz w:val="23"/>
+          <w:szCs w:val="23"/>
+        </w:rPr>
+        <w:t>foi feita uma</w:t>
+      </w:r>
+      <w:r>
+        <w:rPr>
+          <w:sz w:val="23"/>
+          <w:szCs w:val="23"/>
+        </w:rPr>
+        <w:t xml:space="preserve"> análise verificando o tempo necessário para que a condição de regime transiente periódico seja atingida. Nesta análise será </w:t>
+      </w:r>
+      <w:r>
+        <w:rPr>
+          <w:sz w:val="23"/>
+          <w:szCs w:val="23"/>
+        </w:rPr>
+        <w:t xml:space="preserve"> avaliado o</w:t>
+      </w:r>
+      <w:r>
+        <w:rPr>
+          <w:sz w:val="23"/>
+          <w:szCs w:val="23"/>
+        </w:rPr>
+        <w:t xml:space="preserve"> critério</w:t>
+      </w:r>
+      <w:r>
+        <w:rPr>
+          <w:sz w:val="23"/>
+          <w:szCs w:val="23"/>
+        </w:rPr>
+        <w:t>s</w:t>
+      </w:r>
+      <w:r>
+        <w:rPr>
+          <w:sz w:val="23"/>
+          <w:szCs w:val="23"/>
+        </w:rPr>
+        <w:t xml:space="preserve"> de convergência</w:t>
+      </w:r>
+      <w:r>
+        <w:rPr>
+          <w:sz w:val="23"/>
+          <w:szCs w:val="23"/>
+        </w:rPr>
+        <w:t>. Os resultados podem ser observados na tabela 2.</w:t>
+      </w:r>
+    </w:p>
+    <w:p>
+      <w:pPr>
+        <w:ind w:firstLine="708"/>
+        <w:jc w:val="center"/>
+        <w:rPr>
+          <w:sz w:val="23"/>
+          <w:szCs w:val="23"/>
+        </w:rPr>
+      </w:pPr>
+      <w:r>
+        <w:rPr>
+          <w:noProof/>
+          <w:lang w:val="en-US"/>
+        </w:rPr>
+        <w:drawing>
+          <wp:inline distT="0" distB="0" distL="0" distR="0" wp14:anchorId="6B30A19E" wp14:editId="4BFBB55B">
+            <wp:extent cx="3009900" cy="1114425"/>
+            <wp:effectExtent l="0" t="0" r="0" b="9525"/>
+            <wp:docPr id="2" name="Picture 2"/>
+            <wp:cNvGraphicFramePr>
+              <a:graphicFrameLocks xmlns:a="http://schemas.openxmlformats.org/drawingml/2006/main" noChangeAspect="1"/>
+            </wp:cNvGraphicFramePr>
+            <a:graphic xmlns:a="http://schemas.openxmlformats.org/drawingml/2006/main">
+              <a:graphicData uri="http://schemas.openxmlformats.org/drawingml/2006/picture">
+                <pic:pic xmlns:pic="http://schemas.openxmlformats.org/drawingml/2006/picture">
+                  <pic:nvPicPr>
+                    <pic:cNvPr id="1" name=""/>
+                    <pic:cNvPicPr/>
+                  </pic:nvPicPr>
+                  <pic:blipFill>
+                    <a:blip r:embed="rId14"/>
+                    <a:stretch>
+                      <a:fillRect/>
+                    </a:stretch>
+                  </pic:blipFill>
+                  <pic:spPr>
+                    <a:xfrm>
+                      <a:off x="0" y="0"/>
+                      <a:ext cx="3009900" cy="1114425"/>
+                    </a:xfrm>
+                    <a:prstGeom prst="rect">
+                      <a:avLst/>
+                    </a:prstGeom>
+                  </pic:spPr>
+                </pic:pic>
+              </a:graphicData>
+            </a:graphic>
+          </wp:inline>
+        </w:drawing>
+      </w:r>
+    </w:p>
+    <w:p>
+      <w:pPr>
+        <w:ind w:firstLine="708"/>
+        <w:jc w:val="both"/>
+        <w:rPr>
+          <w:sz w:val="23"/>
+          <w:szCs w:val="23"/>
+        </w:rPr>
+      </w:pPr>
+      <w:r>
+        <w:rPr>
+          <w:sz w:val="23"/>
+          <w:szCs w:val="23"/>
+        </w:rPr>
+        <w:t>Com esta análise, pode-se observar que quanto mais rigoroso é o critério de convergência global maior é o tempo necessário para que o regime transiente periódico seja atingido, o que eleva a quantidade de marchas no tempo necessárias para sua determinação.</w:t>
+      </w:r>
+    </w:p>
+    <w:p>
+      <w:pPr>
+        <w:ind w:firstLine="708"/>
+        <w:jc w:val="both"/>
+        <w:rPr>
+          <w:sz w:val="23"/>
+          <w:szCs w:val="23"/>
+        </w:rPr>
+      </w:pPr>
+      <w:r>
+        <w:rPr>
+          <w:sz w:val="23"/>
+          <w:szCs w:val="23"/>
+        </w:rPr>
+        <w:t>Por último, será avaliada a amplitude da temperatura ao longo do raio do cilindro, ou seja, o perfil das temperaturas máximas e mínimas para duas malhas diferentes quando o regime permante periódico já foi atingido.</w:t>
+      </w:r>
+    </w:p>
+    <w:p>
+      <w:pPr>
+        <w:ind w:firstLine="708"/>
+        <w:jc w:val="both"/>
+        <w:rPr>
+          <w:sz w:val="23"/>
+          <w:szCs w:val="23"/>
+        </w:rPr>
+      </w:pPr>
+    </w:p>
+    <w:p>
+      <w:pPr>
+        <w:ind w:firstLine="708"/>
+        <w:jc w:val="both"/>
+        <w:rPr>
+          <w:sz w:val="23"/>
+          <w:szCs w:val="23"/>
+        </w:rPr>
+      </w:pPr>
+      <w:r>
+        <w:rPr>
+          <w:noProof/>
+          <w:lang w:val="en-US"/>
+        </w:rPr>
+        <w:lastRenderedPageBreak/>
+        <w:drawing>
+          <wp:inline distT="0" distB="0" distL="0" distR="0" wp14:anchorId="3801A49B" wp14:editId="5B7E12BE">
+            <wp:extent cx="5086350" cy="3590925"/>
+            <wp:effectExtent l="0" t="0" r="0" b="9525"/>
+            <wp:docPr id="3" name="Picture 3"/>
+            <wp:cNvGraphicFramePr>
+              <a:graphicFrameLocks xmlns:a="http://schemas.openxmlformats.org/drawingml/2006/main" noChangeAspect="1"/>
+            </wp:cNvGraphicFramePr>
+            <a:graphic xmlns:a="http://schemas.openxmlformats.org/drawingml/2006/main">
+              <a:graphicData uri="http://schemas.openxmlformats.org/drawingml/2006/picture">
+                <pic:pic xmlns:pic="http://schemas.openxmlformats.org/drawingml/2006/picture">
+                  <pic:nvPicPr>
+                    <pic:cNvPr id="1" name=""/>
+                    <pic:cNvPicPr/>
+                  </pic:nvPicPr>
+                  <pic:blipFill>
+                    <a:blip r:embed="rId15"/>
+                    <a:stretch>
+                      <a:fillRect/>
+                    </a:stretch>
+                  </pic:blipFill>
+                  <pic:spPr>
+                    <a:xfrm>
+                      <a:off x="0" y="0"/>
+                      <a:ext cx="5086350" cy="3590925"/>
+                    </a:xfrm>
+                    <a:prstGeom prst="rect">
+                      <a:avLst/>
+                    </a:prstGeom>
+                  </pic:spPr>
+                </pic:pic>
+              </a:graphicData>
+            </a:graphic>
+          </wp:inline>
+        </w:drawing>
+      </w:r>
+    </w:p>
+    <w:p>
+      <w:pPr>
+        <w:ind w:firstLine="708"/>
+        <w:jc w:val="both"/>
+        <w:rPr>
+          <w:sz w:val="23"/>
+          <w:szCs w:val="23"/>
+        </w:rPr>
+      </w:pPr>
+      <w:r>
+        <w:rPr>
+          <w:sz w:val="23"/>
+          <w:szCs w:val="23"/>
+        </w:rPr>
+        <w:t>Figura</w:t>
+      </w:r>
+    </w:p>
+    <w:p>
+      <w:pPr>
+        <w:ind w:firstLine="708"/>
+        <w:jc w:val="both"/>
+        <w:rPr>
+          <w:sz w:val="23"/>
+          <w:szCs w:val="23"/>
+        </w:rPr>
+      </w:pPr>
+      <w:r>
+        <w:rPr>
+          <w:noProof/>
+          <w:lang w:val="en-US"/>
+        </w:rPr>
+        <w:drawing>
+          <wp:inline distT="0" distB="0" distL="0" distR="0" wp14:anchorId="23A9D6BD" wp14:editId="25E7C9AE">
+            <wp:extent cx="5324475" cy="3562350"/>
+            <wp:effectExtent l="0" t="0" r="9525" b="0"/>
+            <wp:docPr id="5" name="Picture 5"/>
+            <wp:cNvGraphicFramePr>
+              <a:graphicFrameLocks xmlns:a="http://schemas.openxmlformats.org/drawingml/2006/main" noChangeAspect="1"/>
+            </wp:cNvGraphicFramePr>
+            <a:graphic xmlns:a="http://schemas.openxmlformats.org/drawingml/2006/main">
+              <a:graphicData uri="http://schemas.openxmlformats.org/drawingml/2006/picture">
+                <pic:pic xmlns:pic="http://schemas.openxmlformats.org/drawingml/2006/picture">
+                  <pic:nvPicPr>
+                    <pic:cNvPr id="1" name=""/>
+                    <pic:cNvPicPr/>
+                  </pic:nvPicPr>
+                  <pic:blipFill>
+                    <a:blip r:embed="rId16"/>
+                    <a:stretch>
+                      <a:fillRect/>
+                    </a:stretch>
+                  </pic:blipFill>
+                  <pic:spPr>
+                    <a:xfrm>
+                      <a:off x="0" y="0"/>
+                      <a:ext cx="5324475" cy="3562350"/>
+                    </a:xfrm>
+                    <a:prstGeom prst="rect">
+                      <a:avLst/>
+                    </a:prstGeom>
+                  </pic:spPr>
+                </pic:pic>
+              </a:graphicData>
+            </a:graphic>
+          </wp:inline>
+        </w:drawing>
+      </w:r>
+    </w:p>
+    <w:p>
+      <w:pPr>
+        <w:ind w:firstLine="708"/>
+        <w:jc w:val="both"/>
+        <w:rPr>
+          <w:sz w:val="23"/>
+          <w:szCs w:val="23"/>
+        </w:rPr>
+      </w:pPr>
+      <w:r>
+        <w:rPr>
+          <w:sz w:val="23"/>
+          <w:szCs w:val="23"/>
+        </w:rPr>
+        <w:t>Figura</w:t>
+      </w:r>
+    </w:p>
+    <w:p>
+      <w:pPr>
+        <w:ind w:firstLine="708"/>
+        <w:jc w:val="both"/>
+        <w:rPr>
+          <w:sz w:val="23"/>
+          <w:szCs w:val="23"/>
+        </w:rPr>
+      </w:pPr>
+    </w:p>
+    <w:p>
+      <w:pPr>
+        <w:ind w:firstLine="708"/>
+        <w:jc w:val="both"/>
+        <w:rPr>
+          <w:sz w:val="23"/>
+          <w:szCs w:val="23"/>
+        </w:rPr>
+      </w:pPr>
+      <w:r>
+        <w:rPr>
+          <w:sz w:val="23"/>
+          <w:szCs w:val="23"/>
+        </w:rPr>
+        <w:lastRenderedPageBreak/>
+        <w:t>O refino na malha permite observar melhor a diminuição da amplitude de variação da temperatura ao longo do raio do cilindro quando é atingido o regime transiente periódico. Esta malha de 17 de volumes de controle possui volumes de controle centrados exatamente nos mesmos 5 volumes de controle do primeiro caso.</w:t>
+      </w:r>
+    </w:p>
+    <w:p>
+      <w:pPr>
+        <w:ind w:firstLine="708"/>
+        <w:jc w:val="both"/>
+        <w:rPr>
+          <w:sz w:val="23"/>
+          <w:szCs w:val="23"/>
+        </w:rPr>
+      </w:pPr>
+      <w:r>
+        <w:rPr>
+          <w:sz w:val="23"/>
+          <w:szCs w:val="23"/>
+        </w:rPr>
+        <w:t>Plotar medias? Escrever algo sobre a diferença de T para as 2 malhas</w:t>
+      </w:r>
+    </w:p>
+    <w:p>
+      <w:pPr>
+        <w:ind w:firstLine="708"/>
+        <w:jc w:val="both"/>
+        <w:rPr>
+          <w:sz w:val="23"/>
+          <w:szCs w:val="23"/>
+        </w:rPr>
+      </w:pPr>
+    </w:p>
+    <w:p>
+      <w:pPr>
+        <w:ind w:firstLine="708"/>
+        <w:jc w:val="both"/>
+        <w:rPr>
+          <w:rFonts w:eastAsiaTheme="minorEastAsia"/>
+          <w:sz w:val="23"/>
+          <w:szCs w:val="23"/>
+        </w:rPr>
+      </w:pPr>
     </w:p>
     <w:p>
       <w:pPr>
@@ -6189,98 +6530,23 @@
       <w:pPr>
         <w:ind w:firstLine="708"/>
         <w:rPr>
+          <w:sz w:val="23"/>
+          <w:szCs w:val="23"/>
+        </w:rPr>
+      </w:pPr>
+      <w:r>
+        <w:rPr>
           <w:rFonts w:eastAsiaTheme="minorEastAsia"/>
           <w:sz w:val="23"/>
           <w:szCs w:val="23"/>
         </w:rPr>
-      </w:pPr>
-      <w:r>
-        <w:rPr>
-          <w:rFonts w:eastAsiaTheme="minorEastAsia"/>
-          <w:sz w:val="23"/>
-          <w:szCs w:val="23"/>
-        </w:rPr>
-        <w:t>Com o desenvolvimento deste trabalho, foi possível compreender melhor a transferência de calor por condução em regime transiente. Esta situação representa os problemas reais, uma vez que ao impor uma nova condição a um objeto, como uma exposição súbita em um ambiente que se encontra em uma temperatura diferente, espera-se que o processo de transferência de calor leve algum tempo até que o objeto entre em equilíbrio térmico com</w:t>
-      </w:r>
-      <w:r>
-        <w:rPr>
-          <w:rFonts w:eastAsiaTheme="minorEastAsia"/>
-          <w:sz w:val="23"/>
-          <w:szCs w:val="23"/>
-        </w:rPr>
-        <w:t xml:space="preserve"> o novo ambiente. Este processo</w:t>
-      </w:r>
-      <w:r>
-        <w:rPr>
-          <w:rFonts w:eastAsiaTheme="minorEastAsia"/>
-          <w:sz w:val="23"/>
-          <w:szCs w:val="23"/>
-        </w:rPr>
-        <w:t xml:space="preserve"> é dependente das propriedades térmicas do material como a condutividade térmica e o calor específico do material, além das condições do ambiente como a própria temperatura do mesmo e se o objeto estiver exposto a convecção, o coeficiente de transferência de calor por convecção, que varia bastante</w:t>
-      </w:r>
-      <w:r>
-        <w:rPr>
-          <w:rFonts w:eastAsiaTheme="minorEastAsia"/>
-          <w:sz w:val="23"/>
-          <w:szCs w:val="23"/>
-        </w:rPr>
-        <w:t>.</w:t>
-      </w:r>
-      <w:r>
-        <w:rPr>
-          <w:rFonts w:eastAsiaTheme="minorEastAsia"/>
-          <w:sz w:val="23"/>
-          <w:szCs w:val="23"/>
-        </w:rPr>
-        <w:t xml:space="preserve"> </w:t>
-      </w:r>
-    </w:p>
-    <w:p>
-      <w:pPr>
-        <w:ind w:firstLine="708"/>
-        <w:rPr>
-          <w:rFonts w:eastAsiaTheme="minorEastAsia"/>
-          <w:sz w:val="23"/>
-          <w:szCs w:val="23"/>
-        </w:rPr>
-      </w:pPr>
-      <w:r>
-        <w:rPr>
-          <w:rFonts w:eastAsiaTheme="minorEastAsia"/>
-          <w:sz w:val="23"/>
-          <w:szCs w:val="23"/>
-        </w:rPr>
-        <w:t xml:space="preserve">Foi utilizado o método dos volumes finitos, considerando as propriedades térmicas do material constantes no tempo. Para avaliação do comportamento da parede no decorrer do tempo foi utilizado a formulação explícita, o que permite a obtenção de um perfil de temperaturas para dado instante de tempo em função do instante de tempo anterior através de um conjunto de equações ao invés de um sistema linear. Entretanto, este método exige um passo de tempo adequado em função das condições do ambiente externo, da difusividade e a condutividade térmica do material e da discretização da malha espacial da parede. </w:t>
-      </w:r>
-    </w:p>
-    <w:p>
-      <w:pPr>
-        <w:ind w:firstLine="708"/>
-        <w:rPr>
-          <w:sz w:val="23"/>
-          <w:szCs w:val="23"/>
-        </w:rPr>
-      </w:pPr>
-      <w:r>
-        <w:rPr>
-          <w:rFonts w:eastAsiaTheme="minorEastAsia"/>
-          <w:sz w:val="23"/>
-          <w:szCs w:val="23"/>
-        </w:rPr>
-        <w:t>Pode-se observar que o método utilizado é prático, rápido e pode ser refinado de modo que a solução numérica esteja bem próxima da solução analítica exata. O aumento da discretização da parede em uma maior quantidade de volumes de controle possibilita a obtenção de resultados mais precisos, embora, isto implique na diminuição do passo de tempo, o que demanda uma maior quantidade de iterações na malha temporal para que se obtenha dados referentes ao perfil de temperaturas ou do perfil do fluxo de calor ao longo da parede após uma certa quantidade de tempo após o inicio da exposição ao ambiente externo. Pode-se observar o comportamento do fluxo de calor diminui ao longo da parede e ao longo do tempo, ao mesmo tempo que a temperatura ao longo da parede aumenta.</w:t>
-      </w:r>
-      <w:r>
-        <w:rPr>
-          <w:rFonts w:ascii="Times New Roman" w:hAnsi="Times New Roman" w:cs="Times New Roman"/>
-          <w:color w:val="000000"/>
-          <w:sz w:val="23"/>
-          <w:szCs w:val="23"/>
-        </w:rPr>
-        <w:t xml:space="preserve"> </w:t>
-      </w:r>
+        <w:t xml:space="preserve">Com o desenvolvimento deste trabalho, foi possível compreender melhor a transferência de </w:t>
+      </w:r>
+      <w:bookmarkStart w:id="0" w:name="_GoBack"/>
+      <w:bookmarkEnd w:id="0"/>
     </w:p>
     <w:sectPr>
-      <w:footerReference w:type="default" r:id="rId14"/>
+      <w:footerReference w:type="default" r:id="rId17"/>
       <w:pgSz w:w="11906" w:h="16838"/>
       <w:pgMar w:top="1417" w:right="1701" w:bottom="1417" w:left="1701" w:header="708" w:footer="708" w:gutter="0"/>
       <w:cols w:space="708"/>
@@ -6353,7 +6619,7 @@
             <w:noProof/>
             <w:lang w:val="pt-PT"/>
           </w:rPr>
-          <w:t>9</w:t>
+          <w:t>10</w:t>
         </w:r>
         <w:r>
           <w:fldChar w:fldCharType="end"/>
@@ -7697,560 +7963,6 @@
 </w:styles>
 </file>
 
-<file path=word/glossary/document.xml><?xml version="1.0" encoding="utf-8"?>
-<w:glossaryDocument xmlns:wpc="http://schemas.microsoft.com/office/word/2010/wordprocessingCanvas" xmlns:mc="http://schemas.openxmlformats.org/markup-compatibility/2006" xmlns:o="urn:schemas-microsoft-com:office:office" xmlns:r="http://schemas.openxmlformats.org/officeDocument/2006/relationships" xmlns:m="http://schemas.openxmlformats.org/officeDocument/2006/math" xmlns:v="urn:schemas-microsoft-com:vml" xmlns:wp14="http://schemas.microsoft.com/office/word/2010/wordprocessingDrawing" xmlns:wp="http://schemas.openxmlformats.org/drawingml/2006/wordprocessingDrawing" xmlns:w10="urn:schemas-microsoft-com:office:word" xmlns:w="http://schemas.openxmlformats.org/wordprocessingml/2006/main" xmlns:w14="http://schemas.microsoft.com/office/word/2010/wordml" xmlns:w15="http://schemas.microsoft.com/office/word/2012/wordml" xmlns:wpg="http://schemas.microsoft.com/office/word/2010/wordprocessingGroup" xmlns:wpi="http://schemas.microsoft.com/office/word/2010/wordprocessingInk" xmlns:wne="http://schemas.microsoft.com/office/word/2006/wordml" xmlns:wps="http://schemas.microsoft.com/office/word/2010/wordprocessingShape" mc:Ignorable="w14 w15 wp14"/>
-</file>
-
-<file path=word/glossary/fontTable.xml><?xml version="1.0" encoding="utf-8"?>
-<w:fonts xmlns:mc="http://schemas.openxmlformats.org/markup-compatibility/2006" xmlns:r="http://schemas.openxmlformats.org/officeDocument/2006/relationships" xmlns:w="http://schemas.openxmlformats.org/wordprocessingml/2006/main" xmlns:w14="http://schemas.microsoft.com/office/word/2010/wordml" xmlns:w15="http://schemas.microsoft.com/office/word/2012/wordml" mc:Ignorable="w14 w15">
-  <w:font w:name="Symbol">
-    <w:panose1 w:val="05050102010706020507"/>
-    <w:charset w:val="02"/>
-    <w:family w:val="roman"/>
-    <w:pitch w:val="variable"/>
-    <w:sig w:usb0="00000000" w:usb1="10000000" w:usb2="00000000" w:usb3="00000000" w:csb0="80000000" w:csb1="00000000"/>
-  </w:font>
-  <w:font w:name="Times New Roman">
-    <w:altName w:val="Times New Roman"/>
-    <w:panose1 w:val="02020603050405020304"/>
-    <w:charset w:val="00"/>
-    <w:family w:val="roman"/>
-    <w:pitch w:val="variable"/>
-    <w:sig w:usb0="E0002AFF" w:usb1="C0007841" w:usb2="00000009" w:usb3="00000000" w:csb0="000001FF" w:csb1="00000000"/>
-  </w:font>
-  <w:font w:name="Courier New">
-    <w:panose1 w:val="02070309020205020404"/>
-    <w:charset w:val="00"/>
-    <w:family w:val="modern"/>
-    <w:pitch w:val="fixed"/>
-    <w:sig w:usb0="E0002AFF" w:usb1="C0007843" w:usb2="00000009" w:usb3="00000000" w:csb0="000001FF" w:csb1="00000000"/>
-  </w:font>
-  <w:font w:name="Wingdings">
-    <w:panose1 w:val="05000000000000000000"/>
-    <w:charset w:val="02"/>
-    <w:family w:val="auto"/>
-    <w:pitch w:val="variable"/>
-    <w:sig w:usb0="00000000" w:usb1="10000000" w:usb2="00000000" w:usb3="00000000" w:csb0="80000000" w:csb1="00000000"/>
-  </w:font>
-  <w:font w:name="Calibri">
-    <w:panose1 w:val="020F0502020204030204"/>
-    <w:charset w:val="00"/>
-    <w:family w:val="swiss"/>
-    <w:pitch w:val="variable"/>
-    <w:sig w:usb0="E10002FF" w:usb1="4000ACFF" w:usb2="00000009" w:usb3="00000000" w:csb0="0000019F" w:csb1="00000000"/>
-  </w:font>
-  <w:font w:name="Tahoma">
-    <w:panose1 w:val="020B0604030504040204"/>
-    <w:charset w:val="00"/>
-    <w:family w:val="swiss"/>
-    <w:pitch w:val="variable"/>
-    <w:sig w:usb0="E1002EFF" w:usb1="C000605B" w:usb2="00000029" w:usb3="00000000" w:csb0="000101FF" w:csb1="00000000"/>
-  </w:font>
-  <w:font w:name="Cambria">
-    <w:panose1 w:val="02040503050406030204"/>
-    <w:charset w:val="00"/>
-    <w:family w:val="roman"/>
-    <w:pitch w:val="variable"/>
-    <w:sig w:usb0="E00002FF" w:usb1="400004FF" w:usb2="00000000" w:usb3="00000000" w:csb0="0000019F" w:csb1="00000000"/>
-  </w:font>
-  <w:font w:name="Cambria Math">
-    <w:panose1 w:val="02040503050406030204"/>
-    <w:charset w:val="00"/>
-    <w:family w:val="roman"/>
-    <w:pitch w:val="variable"/>
-    <w:sig w:usb0="E00002FF" w:usb1="420024FF" w:usb2="00000000" w:usb3="00000000" w:csb0="0000019F" w:csb1="00000000"/>
-  </w:font>
-  <w:font w:name="Calibri Light">
-    <w:panose1 w:val="020F0302020204030204"/>
-    <w:charset w:val="00"/>
-    <w:family w:val="swiss"/>
-    <w:pitch w:val="variable"/>
-    <w:sig w:usb0="A00002EF" w:usb1="4000207B" w:usb2="00000000" w:usb3="00000000" w:csb0="0000019F" w:csb1="00000000"/>
-  </w:font>
-</w:fonts>
-</file>
-
-<file path=word/glossary/settings.xml><?xml version="1.0" encoding="utf-8"?>
-<w:settings xmlns:mc="http://schemas.openxmlformats.org/markup-compatibility/2006" xmlns:o="urn:schemas-microsoft-com:office:office" xmlns:r="http://schemas.openxmlformats.org/officeDocument/2006/relationships" xmlns:m="http://schemas.openxmlformats.org/officeDocument/2006/math" xmlns:v="urn:schemas-microsoft-com:vml" xmlns:w10="urn:schemas-microsoft-com:office:word" xmlns:w="http://schemas.openxmlformats.org/wordprocessingml/2006/main" xmlns:w14="http://schemas.microsoft.com/office/word/2010/wordml" xmlns:w15="http://schemas.microsoft.com/office/word/2012/wordml" xmlns:sl="http://schemas.openxmlformats.org/schemaLibrary/2006/main" mc:Ignorable="w14 w15">
-  <w:view w:val="normal"/>
-  <w:defaultTabStop w:val="708"/>
-  <w:hyphenationZone w:val="425"/>
-  <w:characterSpacingControl w:val="doNotCompress"/>
-  <w:compat>
-    <w:useFELayout/>
-    <w:compatSetting w:name="compatibilityMode" w:uri="http://schemas.microsoft.com/office/word" w:val="14"/>
-    <w:compatSetting w:name="overrideTableStyleFontSizeAndJustification" w:uri="http://schemas.microsoft.com/office/word" w:val="1"/>
-    <w:compatSetting w:name="enableOpenTypeFeatures" w:uri="http://schemas.microsoft.com/office/word" w:val="1"/>
-    <w:compatSetting w:name="doNotFlipMirrorIndents" w:uri="http://schemas.microsoft.com/office/word" w:val="1"/>
-  </w:compat>
-  <w:rsids>
-    <w:rsidRoot w:val="004554B4"/>
-    <w:rsid w:val="004554B4"/>
-    <w:rsid w:val="009424DB"/>
-    <w:rsid w:val="00B21B4C"/>
-    <w:rsid w:val="00B339A2"/>
-  </w:rsids>
-  <m:mathPr>
-    <m:mathFont m:val="Cambria Math"/>
-    <m:brkBin m:val="before"/>
-    <m:brkBinSub m:val="--"/>
-    <m:smallFrac m:val="0"/>
-    <m:dispDef/>
-    <m:lMargin m:val="0"/>
-    <m:rMargin m:val="0"/>
-    <m:defJc m:val="centerGroup"/>
-    <m:wrapIndent m:val="1440"/>
-    <m:intLim m:val="subSup"/>
-    <m:naryLim m:val="undOvr"/>
-  </m:mathPr>
-  <w:themeFontLang w:val="pt-BR"/>
-  <w:clrSchemeMapping w:bg1="light1" w:t1="dark1" w:bg2="light2" w:t2="dark2" w:accent1="accent1" w:accent2="accent2" w:accent3="accent3" w:accent4="accent4" w:accent5="accent5" w:accent6="accent6" w:hyperlink="hyperlink" w:followedHyperlink="followedHyperlink"/>
-  <w:decimalSymbol w:val="."/>
-  <w:listSeparator w:val=";"/>
-</w:settings>
-</file>
-
-<file path=word/glossary/styles.xml><?xml version="1.0" encoding="utf-8"?>
-<w:styles xmlns:mc="http://schemas.openxmlformats.org/markup-compatibility/2006" xmlns:r="http://schemas.openxmlformats.org/officeDocument/2006/relationships" xmlns:w="http://schemas.openxmlformats.org/wordprocessingml/2006/main" xmlns:w14="http://schemas.microsoft.com/office/word/2010/wordml" xmlns:w15="http://schemas.microsoft.com/office/word/2012/wordml" mc:Ignorable="w14 w15">
-  <w:docDefaults>
-    <w:rPrDefault>
-      <w:rPr>
-        <w:rFonts w:asciiTheme="minorHAnsi" w:eastAsiaTheme="minorEastAsia" w:hAnsiTheme="minorHAnsi" w:cstheme="minorBidi"/>
-        <w:sz w:val="22"/>
-        <w:szCs w:val="22"/>
-        <w:lang w:val="pt-BR" w:eastAsia="pt-BR" w:bidi="ar-SA"/>
-      </w:rPr>
-    </w:rPrDefault>
-    <w:pPrDefault>
-      <w:pPr>
-        <w:spacing w:after="200" w:line="276" w:lineRule="auto"/>
-      </w:pPr>
-    </w:pPrDefault>
-  </w:docDefaults>
-  <w:latentStyles w:defLockedState="0" w:defUIPriority="99" w:defSemiHidden="0" w:defUnhideWhenUsed="0" w:defQFormat="0" w:count="371">
-    <w:lsdException w:name="Normal" w:uiPriority="0" w:qFormat="1"/>
-    <w:lsdException w:name="heading 1" w:uiPriority="9" w:qFormat="1"/>
-    <w:lsdException w:name="heading 2" w:semiHidden="1" w:uiPriority="9" w:unhideWhenUsed="1" w:qFormat="1"/>
-    <w:lsdException w:name="heading 3" w:semiHidden="1" w:uiPriority="9" w:unhideWhenUsed="1" w:qFormat="1"/>
-    <w:lsdException w:name="heading 4" w:semiHidden="1" w:uiPriority="9" w:unhideWhenUsed="1" w:qFormat="1"/>
-    <w:lsdException w:name="heading 5" w:semiHidden="1" w:uiPriority="9" w:unhideWhenUsed="1" w:qFormat="1"/>
-    <w:lsdException w:name="heading 6" w:semiHidden="1" w:uiPriority="9" w:unhideWhenUsed="1" w:qFormat="1"/>
-    <w:lsdException w:name="heading 7" w:semiHidden="1" w:uiPriority="9" w:unhideWhenUsed="1" w:qFormat="1"/>
-    <w:lsdException w:name="heading 8" w:semiHidden="1" w:uiPriority="9" w:unhideWhenUsed="1" w:qFormat="1"/>
-    <w:lsdException w:name="heading 9" w:semiHidden="1" w:uiPriority="9" w:unhideWhenUsed="1" w:qFormat="1"/>
-    <w:lsdException w:name="index 1" w:semiHidden="1" w:unhideWhenUsed="1"/>
-    <w:lsdException w:name="index 2" w:semiHidden="1" w:unhideWhenUsed="1"/>
-    <w:lsdException w:name="index 3" w:semiHidden="1" w:unhideWhenUsed="1"/>
-    <w:lsdException w:name="index 4" w:semiHidden="1" w:unhideWhenUsed="1"/>
-    <w:lsdException w:name="index 5" w:semiHidden="1" w:unhideWhenUsed="1"/>
-    <w:lsdException w:name="index 6" w:semiHidden="1" w:unhideWhenUsed="1"/>
-    <w:lsdException w:name="index 7" w:semiHidden="1" w:unhideWhenUsed="1"/>
-    <w:lsdException w:name="index 8" w:semiHidden="1" w:unhideWhenUsed="1"/>
-    <w:lsdException w:name="index 9" w:semiHidden="1" w:unhideWhenUsed="1"/>
-    <w:lsdException w:name="toc 1" w:semiHidden="1" w:uiPriority="39" w:unhideWhenUsed="1"/>
-    <w:lsdException w:name="toc 2" w:semiHidden="1" w:uiPriority="39" w:unhideWhenUsed="1"/>
-    <w:lsdException w:name="toc 3" w:semiHidden="1" w:uiPriority="39" w:unhideWhenUsed="1"/>
-    <w:lsdException w:name="toc 4" w:semiHidden="1" w:uiPriority="39" w:unhideWhenUsed="1"/>
-    <w:lsdException w:name="toc 5" w:semiHidden="1" w:uiPriority="39" w:unhideWhenUsed="1"/>
-    <w:lsdException w:name="toc 6" w:semiHidden="1" w:uiPriority="39" w:unhideWhenUsed="1"/>
-    <w:lsdException w:name="toc 7" w:semiHidden="1" w:uiPriority="39" w:unhideWhenUsed="1"/>
-    <w:lsdException w:name="toc 8" w:semiHidden="1" w:uiPriority="39" w:unhideWhenUsed="1"/>
-    <w:lsdException w:name="toc 9" w:semiHidden="1" w:uiPriority="39" w:unhideWhenUsed="1"/>
-    <w:lsdException w:name="Normal Indent" w:semiHidden="1" w:unhideWhenUsed="1"/>
-    <w:lsdException w:name="footnote text" w:semiHidden="1" w:unhideWhenUsed="1"/>
-    <w:lsdException w:name="annotation text" w:semiHidden="1" w:unhideWhenUsed="1"/>
-    <w:lsdException w:name="header" w:semiHidden="1" w:unhideWhenUsed="1"/>
-    <w:lsdException w:name="footer" w:semiHidden="1" w:unhideWhenUsed="1"/>
-    <w:lsdException w:name="index heading" w:semiHidden="1" w:unhideWhenUsed="1"/>
-    <w:lsdException w:name="caption" w:semiHidden="1" w:uiPriority="35" w:unhideWhenUsed="1" w:qFormat="1"/>
-    <w:lsdException w:name="table of figures" w:semiHidden="1" w:unhideWhenUsed="1"/>
-    <w:lsdException w:name="envelope address" w:semiHidden="1" w:unhideWhenUsed="1"/>
-    <w:lsdException w:name="envelope return" w:semiHidden="1" w:unhideWhenUsed="1"/>
-    <w:lsdException w:name="footnote reference" w:semiHidden="1" w:unhideWhenUsed="1"/>
-    <w:lsdException w:name="annotation reference" w:semiHidden="1" w:unhideWhenUsed="1"/>
-    <w:lsdException w:name="line number" w:semiHidden="1" w:unhideWhenUsed="1"/>
-    <w:lsdException w:name="page number" w:semiHidden="1" w:unhideWhenUsed="1"/>
-    <w:lsdException w:name="endnote reference" w:semiHidden="1" w:unhideWhenUsed="1"/>
-    <w:lsdException w:name="endnote text" w:semiHidden="1" w:unhideWhenUsed="1"/>
-    <w:lsdException w:name="table of authorities" w:semiHidden="1" w:unhideWhenUsed="1"/>
-    <w:lsdException w:name="macro" w:semiHidden="1" w:unhideWhenUsed="1"/>
-    <w:lsdException w:name="toa heading" w:semiHidden="1" w:unhideWhenUsed="1"/>
-    <w:lsdException w:name="List" w:semiHidden="1" w:unhideWhenUsed="1"/>
-    <w:lsdException w:name="List Bullet" w:semiHidden="1" w:unhideWhenUsed="1"/>
-    <w:lsdException w:name="List Number" w:semiHidden="1" w:unhideWhenUsed="1"/>
-    <w:lsdException w:name="List 2" w:semiHidden="1" w:unhideWhenUsed="1"/>
-    <w:lsdException w:name="List 3" w:semiHidden="1" w:unhideWhenUsed="1"/>
-    <w:lsdException w:name="List 4" w:semiHidden="1" w:unhideWhenUsed="1"/>
-    <w:lsdException w:name="List 5" w:semiHidden="1" w:unhideWhenUsed="1"/>
-    <w:lsdException w:name="List Bullet 2" w:semiHidden="1" w:unhideWhenUsed="1"/>
-    <w:lsdException w:name="List Bullet 3" w:semiHidden="1" w:unhideWhenUsed="1"/>
-    <w:lsdException w:name="List Bullet 4" w:semiHidden="1" w:unhideWhenUsed="1"/>
-    <w:lsdException w:name="List Bullet 5" w:semiHidden="1" w:unhideWhenUsed="1"/>
-    <w:lsdException w:name="List Number 2" w:semiHidden="1" w:unhideWhenUsed="1"/>
-    <w:lsdException w:name="List Number 3" w:semiHidden="1" w:unhideWhenUsed="1"/>
-    <w:lsdException w:name="List Number 4" w:semiHidden="1" w:unhideWhenUsed="1"/>
-    <w:lsdException w:name="List Number 5" w:semiHidden="1" w:unhideWhenUsed="1"/>
-    <w:lsdException w:name="Title" w:uiPriority="10" w:qFormat="1"/>
-    <w:lsdException w:name="Closing" w:semiHidden="1" w:unhideWhenUsed="1"/>
-    <w:lsdException w:name="Signature" w:semiHidden="1" w:unhideWhenUsed="1"/>
-    <w:lsdException w:name="Default Paragraph Font" w:semiHidden="1" w:uiPriority="1" w:unhideWhenUsed="1"/>
-    <w:lsdException w:name="Body Text" w:semiHidden="1" w:unhideWhenUsed="1"/>
-    <w:lsdException w:name="Body Text Indent" w:semiHidden="1" w:unhideWhenUsed="1"/>
-    <w:lsdException w:name="List Continue" w:semiHidden="1" w:unhideWhenUsed="1"/>
-    <w:lsdException w:name="List Continue 2" w:semiHidden="1" w:unhideWhenUsed="1"/>
-    <w:lsdException w:name="List Continue 3" w:semiHidden="1" w:unhideWhenUsed="1"/>
-    <w:lsdException w:name="List Continue 4" w:semiHidden="1" w:unhideWhenUsed="1"/>
-    <w:lsdException w:name="List Continue 5" w:semiHidden="1" w:unhideWhenUsed="1"/>
-    <w:lsdException w:name="Message Header" w:semiHidden="1" w:unhideWhenUsed="1"/>
-    <w:lsdException w:name="Subtitle" w:uiPriority="11" w:qFormat="1"/>
-    <w:lsdException w:name="Salutation" w:semiHidden="1" w:unhideWhenUsed="1"/>
-    <w:lsdException w:name="Date" w:semiHidden="1" w:unhideWhenUsed="1"/>
-    <w:lsdException w:name="Body Text First Indent" w:semiHidden="1" w:unhideWhenUsed="1"/>
-    <w:lsdException w:name="Body Text First Indent 2" w:semiHidden="1" w:unhideWhenUsed="1"/>
-    <w:lsdException w:name="Note Heading" w:semiHidden="1" w:unhideWhenUsed="1"/>
-    <w:lsdException w:name="Body Text 2" w:semiHidden="1" w:unhideWhenUsed="1"/>
-    <w:lsdException w:name="Body Text 3" w:semiHidden="1" w:unhideWhenUsed="1"/>
-    <w:lsdException w:name="Body Text Indent 2" w:semiHidden="1" w:unhideWhenUsed="1"/>
-    <w:lsdException w:name="Body Text Indent 3" w:semiHidden="1" w:unhideWhenUsed="1"/>
-    <w:lsdException w:name="Block Text" w:semiHidden="1" w:unhideWhenUsed="1"/>
-    <w:lsdException w:name="Hyperlink" w:semiHidden="1" w:unhideWhenUsed="1"/>
-    <w:lsdException w:name="FollowedHyperlink" w:semiHidden="1" w:unhideWhenUsed="1"/>
-    <w:lsdException w:name="Strong" w:uiPriority="22" w:qFormat="1"/>
-    <w:lsdException w:name="Emphasis" w:uiPriority="20" w:qFormat="1"/>
-    <w:lsdException w:name="Document Map" w:semiHidden="1" w:unhideWhenUsed="1"/>
-    <w:lsdException w:name="Plain Text" w:semiHidden="1" w:unhideWhenUsed="1"/>
-    <w:lsdException w:name="E-mail Signature" w:semiHidden="1" w:unhideWhenUsed="1"/>
-    <w:lsdException w:name="HTML Top of Form" w:semiHidden="1" w:unhideWhenUsed="1"/>
-    <w:lsdException w:name="HTML Bottom of Form" w:semiHidden="1" w:unhideWhenUsed="1"/>
-    <w:lsdException w:name="Normal (Web)" w:semiHidden="1" w:unhideWhenUsed="1"/>
-    <w:lsdException w:name="HTML Acronym" w:semiHidden="1" w:unhideWhenUsed="1"/>
-    <w:lsdException w:name="HTML Address" w:semiHidden="1" w:unhideWhenUsed="1"/>
-    <w:lsdException w:name="HTML Cite" w:semiHidden="1" w:unhideWhenUsed="1"/>
-    <w:lsdException w:name="HTML Code" w:semiHidden="1" w:unhideWhenUsed="1"/>
-    <w:lsdException w:name="HTML Definition" w:semiHidden="1" w:unhideWhenUsed="1"/>
-    <w:lsdException w:name="HTML Keyboard" w:semiHidden="1" w:unhideWhenUsed="1"/>
-    <w:lsdException w:name="HTML Preformatted" w:semiHidden="1" w:unhideWhenUsed="1"/>
-    <w:lsdException w:name="HTML Sample" w:semiHidden="1" w:unhideWhenUsed="1"/>
-    <w:lsdException w:name="HTML Typewriter" w:semiHidden="1" w:unhideWhenUsed="1"/>
-    <w:lsdException w:name="HTML Variable" w:semiHidden="1" w:unhideWhenUsed="1"/>
-    <w:lsdException w:name="Normal Table" w:semiHidden="1" w:unhideWhenUsed="1"/>
-    <w:lsdException w:name="annotation subject" w:semiHidden="1" w:unhideWhenUsed="1"/>
-    <w:lsdException w:name="No List" w:semiHidden="1" w:unhideWhenUsed="1"/>
-    <w:lsdException w:name="Outline List 1" w:semiHidden="1" w:unhideWhenUsed="1"/>
-    <w:lsdException w:name="Outline List 2" w:semiHidden="1" w:unhideWhenUsed="1"/>
-    <w:lsdException w:name="Outline List 3" w:semiHidden="1" w:unhideWhenUsed="1"/>
-    <w:lsdException w:name="Table Simple 1" w:semiHidden="1" w:unhideWhenUsed="1"/>
-    <w:lsdException w:name="Table Simple 2" w:semiHidden="1" w:unhideWhenUsed="1"/>
-    <w:lsdException w:name="Table Simple 3" w:semiHidden="1" w:unhideWhenUsed="1"/>
-    <w:lsdException w:name="Table Classic 1" w:semiHidden="1" w:unhideWhenUsed="1"/>
-    <w:lsdException w:name="Table Classic 2" w:semiHidden="1" w:unhideWhenUsed="1"/>
-    <w:lsdException w:name="Table Classic 3" w:semiHidden="1" w:unhideWhenUsed="1"/>
-    <w:lsdException w:name="Table Classic 4" w:semiHidden="1" w:unhideWhenUsed="1"/>
-    <w:lsdException w:name="Table Colorful 1" w:semiHidden="1" w:unhideWhenUsed="1"/>
-    <w:lsdException w:name="Table Colorful 2" w:semiHidden="1" w:unhideWhenUsed="1"/>
-    <w:lsdException w:name="Table Colorful 3" w:semiHidden="1" w:unhideWhenUsed="1"/>
-    <w:lsdException w:name="Table Columns 1" w:semiHidden="1" w:unhideWhenUsed="1"/>
-    <w:lsdException w:name="Table Columns 2" w:semiHidden="1" w:unhideWhenUsed="1"/>
-    <w:lsdException w:name="Table Columns 3" w:semiHidden="1" w:unhideWhenUsed="1"/>
-    <w:lsdException w:name="Table Columns 4" w:semiHidden="1" w:unhideWhenUsed="1"/>
-    <w:lsdException w:name="Table Columns 5" w:semiHidden="1" w:unhideWhenUsed="1"/>
-    <w:lsdException w:name="Table Grid 1" w:semiHidden="1" w:unhideWhenUsed="1"/>
-    <w:lsdException w:name="Table Grid 2" w:semiHidden="1" w:unhideWhenUsed="1"/>
-    <w:lsdException w:name="Table Grid 3" w:semiHidden="1" w:unhideWhenUsed="1"/>
-    <w:lsdException w:name="Table Grid 4" w:semiHidden="1" w:unhideWhenUsed="1"/>
-    <w:lsdException w:name="Table Grid 5" w:semiHidden="1" w:unhideWhenUsed="1"/>
-    <w:lsdException w:name="Table Grid 6" w:semiHidden="1" w:unhideWhenUsed="1"/>
-    <w:lsdException w:name="Table Grid 7" w:semiHidden="1" w:unhideWhenUsed="1"/>
-    <w:lsdException w:name="Table Grid 8" w:semiHidden="1" w:unhideWhenUsed="1"/>
-    <w:lsdException w:name="Table List 1" w:semiHidden="1" w:unhideWhenUsed="1"/>
-    <w:lsdException w:name="Table List 2" w:semiHidden="1" w:unhideWhenUsed="1"/>
-    <w:lsdException w:name="Table List 3" w:semiHidden="1" w:unhideWhenUsed="1"/>
-    <w:lsdException w:name="Table List 4" w:semiHidden="1" w:unhideWhenUsed="1"/>
-    <w:lsdException w:name="Table List 5" w:semiHidden="1" w:unhideWhenUsed="1"/>
-    <w:lsdException w:name="Table List 6" w:semiHidden="1" w:unhideWhenUsed="1"/>
-    <w:lsdException w:name="Table List 7" w:semiHidden="1" w:unhideWhenUsed="1"/>
-    <w:lsdException w:name="Table List 8" w:semiHidden="1" w:unhideWhenUsed="1"/>
-    <w:lsdException w:name="Table 3D effects 1" w:semiHidden="1" w:unhideWhenUsed="1"/>
-    <w:lsdException w:name="Table 3D effects 2" w:semiHidden="1" w:unhideWhenUsed="1"/>
-    <w:lsdException w:name="Table 3D effects 3" w:semiHidden="1" w:unhideWhenUsed="1"/>
-    <w:lsdException w:name="Table Contemporary" w:semiHidden="1" w:unhideWhenUsed="1"/>
-    <w:lsdException w:name="Table Elegant" w:semiHidden="1" w:unhideWhenUsed="1"/>
-    <w:lsdException w:name="Table Professional" w:semiHidden="1" w:unhideWhenUsed="1"/>
-    <w:lsdException w:name="Table Subtle 1" w:semiHidden="1" w:unhideWhenUsed="1"/>
-    <w:lsdException w:name="Table Subtle 2" w:semiHidden="1" w:unhideWhenUsed="1"/>
-    <w:lsdException w:name="Table Web 1" w:semiHidden="1" w:unhideWhenUsed="1"/>
-    <w:lsdException w:name="Table Web 2" w:semiHidden="1" w:unhideWhenUsed="1"/>
-    <w:lsdException w:name="Table Web 3" w:semiHidden="1" w:unhideWhenUsed="1"/>
-    <w:lsdException w:name="Balloon Text" w:semiHidden="1" w:unhideWhenUsed="1"/>
-    <w:lsdException w:name="Table Grid" w:uiPriority="59"/>
-    <w:lsdException w:name="Table Theme" w:semiHidden="1" w:unhideWhenUsed="1"/>
-    <w:lsdException w:name="Placeholder Text" w:semiHidden="1"/>
-    <w:lsdException w:name="No Spacing" w:uiPriority="1" w:qFormat="1"/>
-    <w:lsdException w:name="Light Shading" w:uiPriority="60"/>
-    <w:lsdException w:name="Light List" w:uiPriority="61"/>
-    <w:lsdException w:name="Light Grid" w:uiPriority="62"/>
-    <w:lsdException w:name="Medium Shading 1" w:uiPriority="63"/>
-    <w:lsdException w:name="Medium Shading 2" w:uiPriority="64"/>
-    <w:lsdException w:name="Medium List 1" w:uiPriority="65"/>
-    <w:lsdException w:name="Medium List 2" w:uiPriority="66"/>
-    <w:lsdException w:name="Medium Grid 1" w:uiPriority="67"/>
-    <w:lsdException w:name="Medium Grid 2" w:uiPriority="68"/>
-    <w:lsdException w:name="Medium Grid 3" w:uiPriority="69"/>
-    <w:lsdException w:name="Dark List" w:uiPriority="70"/>
-    <w:lsdException w:name="Colorful Shading" w:uiPriority="71"/>
-    <w:lsdException w:name="Colorful List" w:uiPriority="72"/>
-    <w:lsdException w:name="Colorful Grid" w:uiPriority="73"/>
-    <w:lsdException w:name="Light Shading Accent 1" w:uiPriority="60"/>
-    <w:lsdException w:name="Light List Accent 1" w:uiPriority="61"/>
-    <w:lsdException w:name="Light Grid Accent 1" w:uiPriority="62"/>
-    <w:lsdException w:name="Medium Shading 1 Accent 1" w:uiPriority="63"/>
-    <w:lsdException w:name="Medium Shading 2 Accent 1" w:uiPriority="64"/>
-    <w:lsdException w:name="Medium List 1 Accent 1" w:uiPriority="65"/>
-    <w:lsdException w:name="Revision" w:semiHidden="1"/>
-    <w:lsdException w:name="List Paragraph" w:uiPriority="34" w:qFormat="1"/>
-    <w:lsdException w:name="Quote" w:uiPriority="29" w:qFormat="1"/>
-    <w:lsdException w:name="Intense Quote" w:uiPriority="30" w:qFormat="1"/>
-    <w:lsdException w:name="Medium List 2 Accent 1" w:uiPriority="66"/>
-    <w:lsdException w:name="Medium Grid 1 Accent 1" w:uiPriority="67"/>
-    <w:lsdException w:name="Medium Grid 2 Accent 1" w:uiPriority="68"/>
-    <w:lsdException w:name="Medium Grid 3 Accent 1" w:uiPriority="69"/>
-    <w:lsdException w:name="Dark List Accent 1" w:uiPriority="70"/>
-    <w:lsdException w:name="Colorful Shading Accent 1" w:uiPriority="71"/>
-    <w:lsdException w:name="Colorful List Accent 1" w:uiPriority="72"/>
-    <w:lsdException w:name="Colorful Grid Accent 1" w:uiPriority="73"/>
-    <w:lsdException w:name="Light Shading Accent 2" w:uiPriority="60"/>
-    <w:lsdException w:name="Light List Accent 2" w:uiPriority="61"/>
-    <w:lsdException w:name="Light Grid Accent 2" w:uiPriority="62"/>
-    <w:lsdException w:name="Medium Shading 1 Accent 2" w:uiPriority="63"/>
-    <w:lsdException w:name="Medium Shading 2 Accent 2" w:uiPriority="64"/>
-    <w:lsdException w:name="Medium List 1 Accent 2" w:uiPriority="65"/>
-    <w:lsdException w:name="Medium List 2 Accent 2" w:uiPriority="66"/>
-    <w:lsdException w:name="Medium Grid 1 Accent 2" w:uiPriority="67"/>
-    <w:lsdException w:name="Medium Grid 2 Accent 2" w:uiPriority="68"/>
-    <w:lsdException w:name="Medium Grid 3 Accent 2" w:uiPriority="69"/>
-    <w:lsdException w:name="Dark List Accent 2" w:uiPriority="70"/>
-    <w:lsdException w:name="Colorful Shading Accent 2" w:uiPriority="71"/>
-    <w:lsdException w:name="Colorful List Accent 2" w:uiPriority="72"/>
-    <w:lsdException w:name="Colorful Grid Accent 2" w:uiPriority="73"/>
-    <w:lsdException w:name="Light Shading Accent 3" w:uiPriority="60"/>
-    <w:lsdException w:name="Light List Accent 3" w:uiPriority="61"/>
-    <w:lsdException w:name="Light Grid Accent 3" w:uiPriority="62"/>
-    <w:lsdException w:name="Medium Shading 1 Accent 3" w:uiPriority="63"/>
-    <w:lsdException w:name="Medium Shading 2 Accent 3" w:uiPriority="64"/>
-    <w:lsdException w:name="Medium List 1 Accent 3" w:uiPriority="65"/>
-    <w:lsdException w:name="Medium List 2 Accent 3" w:uiPriority="66"/>
-    <w:lsdException w:name="Medium Grid 1 Accent 3" w:uiPriority="67"/>
-    <w:lsdException w:name="Medium Grid 2 Accent 3" w:uiPriority="68"/>
-    <w:lsdException w:name="Medium Grid 3 Accent 3" w:uiPriority="69"/>
-    <w:lsdException w:name="Dark List Accent 3" w:uiPriority="70"/>
-    <w:lsdException w:name="Colorful Shading Accent 3" w:uiPriority="71"/>
-    <w:lsdException w:name="Colorful List Accent 3" w:uiPriority="72"/>
-    <w:lsdException w:name="Colorful Grid Accent 3" w:uiPriority="73"/>
-    <w:lsdException w:name="Light Shading Accent 4" w:uiPriority="60"/>
-    <w:lsdException w:name="Light List Accent 4" w:uiPriority="61"/>
-    <w:lsdException w:name="Light Grid Accent 4" w:uiPriority="62"/>
-    <w:lsdException w:name="Medium Shading 1 Accent 4" w:uiPriority="63"/>
-    <w:lsdException w:name="Medium Shading 2 Accent 4" w:uiPriority="64"/>
-    <w:lsdException w:name="Medium List 1 Accent 4" w:uiPriority="65"/>
-    <w:lsdException w:name="Medium List 2 Accent 4" w:uiPriority="66"/>
-    <w:lsdException w:name="Medium Grid 1 Accent 4" w:uiPriority="67"/>
-    <w:lsdException w:name="Medium Grid 2 Accent 4" w:uiPriority="68"/>
-    <w:lsdException w:name="Medium Grid 3 Accent 4" w:uiPriority="69"/>
-    <w:lsdException w:name="Dark List Accent 4" w:uiPriority="70"/>
-    <w:lsdException w:name="Colorful Shading Accent 4" w:uiPriority="71"/>
-    <w:lsdException w:name="Colorful List Accent 4" w:uiPriority="72"/>
-    <w:lsdException w:name="Colorful Grid Accent 4" w:uiPriority="73"/>
-    <w:lsdException w:name="Light Shading Accent 5" w:uiPriority="60"/>
-    <w:lsdException w:name="Light List Accent 5" w:uiPriority="61"/>
-    <w:lsdException w:name="Light Grid Accent 5" w:uiPriority="62"/>
-    <w:lsdException w:name="Medium Shading 1 Accent 5" w:uiPriority="63"/>
-    <w:lsdException w:name="Medium Shading 2 Accent 5" w:uiPriority="64"/>
-    <w:lsdException w:name="Medium List 1 Accent 5" w:uiPriority="65"/>
-    <w:lsdException w:name="Medium List 2 Accent 5" w:uiPriority="66"/>
-    <w:lsdException w:name="Medium Grid 1 Accent 5" w:uiPriority="67"/>
-    <w:lsdException w:name="Medium Grid 2 Accent 5" w:uiPriority="68"/>
-    <w:lsdException w:name="Medium Grid 3 Accent 5" w:uiPriority="69"/>
-    <w:lsdException w:name="Dark List Accent 5" w:uiPriority="70"/>
-    <w:lsdException w:name="Colorful Shading Accent 5" w:uiPriority="71"/>
-    <w:lsdException w:name="Colorful List Accent 5" w:uiPriority="72"/>
-    <w:lsdException w:name="Colorful Grid Accent 5" w:uiPriority="73"/>
-    <w:lsdException w:name="Light Shading Accent 6" w:uiPriority="60"/>
-    <w:lsdException w:name="Light List Accent 6" w:uiPriority="61"/>
-    <w:lsdException w:name="Light Grid Accent 6" w:uiPriority="62"/>
-    <w:lsdException w:name="Medium Shading 1 Accent 6" w:uiPriority="63"/>
-    <w:lsdException w:name="Medium Shading 2 Accent 6" w:uiPriority="64"/>
-    <w:lsdException w:name="Medium List 1 Accent 6" w:uiPriority="65"/>
-    <w:lsdException w:name="Medium List 2 Accent 6" w:uiPriority="66"/>
-    <w:lsdException w:name="Medium Grid 1 Accent 6" w:uiPriority="67"/>
-    <w:lsdException w:name="Medium Grid 2 Accent 6" w:uiPriority="68"/>
-    <w:lsdException w:name="Medium Grid 3 Accent 6" w:uiPriority="69"/>
-    <w:lsdException w:name="Dark List Accent 6" w:uiPriority="70"/>
-    <w:lsdException w:name="Colorful Shading Accent 6" w:uiPriority="71"/>
-    <w:lsdException w:name="Colorful List Accent 6" w:uiPriority="72"/>
-    <w:lsdException w:name="Colorful Grid Accent 6" w:uiPriority="73"/>
-    <w:lsdException w:name="Subtle Emphasis" w:uiPriority="19" w:qFormat="1"/>
-    <w:lsdException w:name="Intense Emphasis" w:uiPriority="21" w:qFormat="1"/>
-    <w:lsdException w:name="Subtle Reference" w:uiPriority="31" w:qFormat="1"/>
-    <w:lsdException w:name="Intense Reference" w:uiPriority="32" w:qFormat="1"/>
-    <w:lsdException w:name="Book Title" w:uiPriority="33" w:qFormat="1"/>
-    <w:lsdException w:name="Bibliography" w:semiHidden="1" w:uiPriority="37" w:unhideWhenUsed="1"/>
-    <w:lsdException w:name="TOC Heading" w:semiHidden="1" w:uiPriority="39" w:unhideWhenUsed="1" w:qFormat="1"/>
-    <w:lsdException w:name="Plain Table 1" w:uiPriority="41"/>
-    <w:lsdException w:name="Plain Table 2" w:uiPriority="42"/>
-    <w:lsdException w:name="Plain Table 3" w:uiPriority="43"/>
-    <w:lsdException w:name="Plain Table 4" w:uiPriority="44"/>
-    <w:lsdException w:name="Plain Table 5" w:uiPriority="45"/>
-    <w:lsdException w:name="Grid Table Light" w:uiPriority="40"/>
-    <w:lsdException w:name="Grid Table 1 Light" w:uiPriority="46"/>
-    <w:lsdException w:name="Grid Table 2" w:uiPriority="47"/>
-    <w:lsdException w:name="Grid Table 3" w:uiPriority="48"/>
-    <w:lsdException w:name="Grid Table 4" w:uiPriority="49"/>
-    <w:lsdException w:name="Grid Table 5 Dark" w:uiPriority="50"/>
-    <w:lsdException w:name="Grid Table 6 Colorful" w:uiPriority="51"/>
-    <w:lsdException w:name="Grid Table 7 Colorful" w:uiPriority="52"/>
-    <w:lsdException w:name="Grid Table 1 Light Accent 1" w:uiPriority="46"/>
-    <w:lsdException w:name="Grid Table 2 Accent 1" w:uiPriority="47"/>
-    <w:lsdException w:name="Grid Table 3 Accent 1" w:uiPriority="48"/>
-    <w:lsdException w:name="Grid Table 4 Accent 1" w:uiPriority="49"/>
-    <w:lsdException w:name="Grid Table 5 Dark Accent 1" w:uiPriority="50"/>
-    <w:lsdException w:name="Grid Table 6 Colorful Accent 1" w:uiPriority="51"/>
-    <w:lsdException w:name="Grid Table 7 Colorful Accent 1" w:uiPriority="52"/>
-    <w:lsdException w:name="Grid Table 1 Light Accent 2" w:uiPriority="46"/>
-    <w:lsdException w:name="Grid Table 2 Accent 2" w:uiPriority="47"/>
-    <w:lsdException w:name="Grid Table 3 Accent 2" w:uiPriority="48"/>
-    <w:lsdException w:name="Grid Table 4 Accent 2" w:uiPriority="49"/>
-    <w:lsdException w:name="Grid Table 5 Dark Accent 2" w:uiPriority="50"/>
-    <w:lsdException w:name="Grid Table 6 Colorful Accent 2" w:uiPriority="51"/>
-    <w:lsdException w:name="Grid Table 7 Colorful Accent 2" w:uiPriority="52"/>
-    <w:lsdException w:name="Grid Table 1 Light Accent 3" w:uiPriority="46"/>
-    <w:lsdException w:name="Grid Table 2 Accent 3" w:uiPriority="47"/>
-    <w:lsdException w:name="Grid Table 3 Accent 3" w:uiPriority="48"/>
-    <w:lsdException w:name="Grid Table 4 Accent 3" w:uiPriority="49"/>
-    <w:lsdException w:name="Grid Table 5 Dark Accent 3" w:uiPriority="50"/>
-    <w:lsdException w:name="Grid Table 6 Colorful Accent 3" w:uiPriority="51"/>
-    <w:lsdException w:name="Grid Table 7 Colorful Accent 3" w:uiPriority="52"/>
-    <w:lsdException w:name="Grid Table 1 Light Accent 4" w:uiPriority="46"/>
-    <w:lsdException w:name="Grid Table 2 Accent 4" w:uiPriority="47"/>
-    <w:lsdException w:name="Grid Table 3 Accent 4" w:uiPriority="48"/>
-    <w:lsdException w:name="Grid Table 4 Accent 4" w:uiPriority="49"/>
-    <w:lsdException w:name="Grid Table 5 Dark Accent 4" w:uiPriority="50"/>
-    <w:lsdException w:name="Grid Table 6 Colorful Accent 4" w:uiPriority="51"/>
-    <w:lsdException w:name="Grid Table 7 Colorful Accent 4" w:uiPriority="52"/>
-    <w:lsdException w:name="Grid Table 1 Light Accent 5" w:uiPriority="46"/>
-    <w:lsdException w:name="Grid Table 2 Accent 5" w:uiPriority="47"/>
-    <w:lsdException w:name="Grid Table 3 Accent 5" w:uiPriority="48"/>
-    <w:lsdException w:name="Grid Table 4 Accent 5" w:uiPriority="49"/>
-    <w:lsdException w:name="Grid Table 5 Dark Accent 5" w:uiPriority="50"/>
-    <w:lsdException w:name="Grid Table 6 Colorful Accent 5" w:uiPriority="51"/>
-    <w:lsdException w:name="Grid Table 7 Colorful Accent 5" w:uiPriority="52"/>
-    <w:lsdException w:name="Grid Table 1 Light Accent 6" w:uiPriority="46"/>
-    <w:lsdException w:name="Grid Table 2 Accent 6" w:uiPriority="47"/>
-    <w:lsdException w:name="Grid Table 3 Accent 6" w:uiPriority="48"/>
-    <w:lsdException w:name="Grid Table 4 Accent 6" w:uiPriority="49"/>
-    <w:lsdException w:name="Grid Table 5 Dark Accent 6" w:uiPriority="50"/>
-    <w:lsdException w:name="Grid Table 6 Colorful Accent 6" w:uiPriority="51"/>
-    <w:lsdException w:name="Grid Table 7 Colorful Accent 6" w:uiPriority="52"/>
-    <w:lsdException w:name="List Table 1 Light" w:uiPriority="46"/>
-    <w:lsdException w:name="List Table 2" w:uiPriority="47"/>
-    <w:lsdException w:name="List Table 3" w:uiPriority="48"/>
-    <w:lsdException w:name="List Table 4" w:uiPriority="49"/>
-    <w:lsdException w:name="List Table 5 Dark" w:uiPriority="50"/>
-    <w:lsdException w:name="List Table 6 Colorful" w:uiPriority="51"/>
-    <w:lsdException w:name="List Table 7 Colorful" w:uiPriority="52"/>
-    <w:lsdException w:name="List Table 1 Light Accent 1" w:uiPriority="46"/>
-    <w:lsdException w:name="List Table 2 Accent 1" w:uiPriority="47"/>
-    <w:lsdException w:name="List Table 3 Accent 1" w:uiPriority="48"/>
-    <w:lsdException w:name="List Table 4 Accent 1" w:uiPriority="49"/>
-    <w:lsdException w:name="List Table 5 Dark Accent 1" w:uiPriority="50"/>
-    <w:lsdException w:name="List Table 6 Colorful Accent 1" w:uiPriority="51"/>
-    <w:lsdException w:name="List Table 7 Colorful Accent 1" w:uiPriority="52"/>
-    <w:lsdException w:name="List Table 1 Light Accent 2" w:uiPriority="46"/>
-    <w:lsdException w:name="List Table 2 Accent 2" w:uiPriority="47"/>
-    <w:lsdException w:name="List Table 3 Accent 2" w:uiPriority="48"/>
-    <w:lsdException w:name="List Table 4 Accent 2" w:uiPriority="49"/>
-    <w:lsdException w:name="List Table 5 Dark Accent 2" w:uiPriority="50"/>
-    <w:lsdException w:name="List Table 6 Colorful Accent 2" w:uiPriority="51"/>
-    <w:lsdException w:name="List Table 7 Colorful Accent 2" w:uiPriority="52"/>
-    <w:lsdException w:name="List Table 1 Light Accent 3" w:uiPriority="46"/>
-    <w:lsdException w:name="List Table 2 Accent 3" w:uiPriority="47"/>
-    <w:lsdException w:name="List Table 3 Accent 3" w:uiPriority="48"/>
-    <w:lsdException w:name="List Table 4 Accent 3" w:uiPriority="49"/>
-    <w:lsdException w:name="List Table 5 Dark Accent 3" w:uiPriority="50"/>
-    <w:lsdException w:name="List Table 6 Colorful Accent 3" w:uiPriority="51"/>
-    <w:lsdException w:name="List Table 7 Colorful Accent 3" w:uiPriority="52"/>
-    <w:lsdException w:name="List Table 1 Light Accent 4" w:uiPriority="46"/>
-    <w:lsdException w:name="List Table 2 Accent 4" w:uiPriority="47"/>
-    <w:lsdException w:name="List Table 3 Accent 4" w:uiPriority="48"/>
-    <w:lsdException w:name="List Table 4 Accent 4" w:uiPriority="49"/>
-    <w:lsdException w:name="List Table 5 Dark Accent 4" w:uiPriority="50"/>
-    <w:lsdException w:name="List Table 6 Colorful Accent 4" w:uiPriority="51"/>
-    <w:lsdException w:name="List Table 7 Colorful Accent 4" w:uiPriority="52"/>
-    <w:lsdException w:name="List Table 1 Light Accent 5" w:uiPriority="46"/>
-    <w:lsdException w:name="List Table 2 Accent 5" w:uiPriority="47"/>
-    <w:lsdException w:name="List Table 3 Accent 5" w:uiPriority="48"/>
-    <w:lsdException w:name="List Table 4 Accent 5" w:uiPriority="49"/>
-    <w:lsdException w:name="List Table 5 Dark Accent 5" w:uiPriority="50"/>
-    <w:lsdException w:name="List Table 6 Colorful Accent 5" w:uiPriority="51"/>
-    <w:lsdException w:name="List Table 7 Colorful Accent 5" w:uiPriority="52"/>
-    <w:lsdException w:name="List Table 1 Light Accent 6" w:uiPriority="46"/>
-    <w:lsdException w:name="List Table 2 Accent 6" w:uiPriority="47"/>
-    <w:lsdException w:name="List Table 3 Accent 6" w:uiPriority="48"/>
-    <w:lsdException w:name="List Table 4 Accent 6" w:uiPriority="49"/>
-    <w:lsdException w:name="List Table 5 Dark Accent 6" w:uiPriority="50"/>
-    <w:lsdException w:name="List Table 6 Colorful Accent 6" w:uiPriority="51"/>
-    <w:lsdException w:name="List Table 7 Colorful Accent 6" w:uiPriority="52"/>
-  </w:latentStyles>
-  <w:style w:type="paragraph" w:default="1" w:styleId="Normal">
-    <w:name w:val="Normal"/>
-    <w:qFormat/>
-  </w:style>
-  <w:style w:type="character" w:default="1" w:styleId="DefaultParagraphFont">
-    <w:name w:val="Default Paragraph Font"/>
-    <w:uiPriority w:val="1"/>
-    <w:semiHidden/>
-    <w:unhideWhenUsed/>
-  </w:style>
-  <w:style w:type="table" w:default="1" w:styleId="TableNormal">
-    <w:name w:val="Normal Table"/>
-    <w:uiPriority w:val="99"/>
-    <w:semiHidden/>
-    <w:unhideWhenUsed/>
-    <w:tblPr>
-      <w:tblInd w:w="0" w:type="dxa"/>
-      <w:tblCellMar>
-        <w:top w:w="0" w:type="dxa"/>
-        <w:left w:w="108" w:type="dxa"/>
-        <w:bottom w:w="0" w:type="dxa"/>
-        <w:right w:w="108" w:type="dxa"/>
-      </w:tblCellMar>
-    </w:tblPr>
-  </w:style>
-  <w:style w:type="numbering" w:default="1" w:styleId="NoList">
-    <w:name w:val="No List"/>
-    <w:uiPriority w:val="99"/>
-    <w:semiHidden/>
-    <w:unhideWhenUsed/>
-  </w:style>
-  <w:style w:type="character" w:styleId="PlaceholderText">
-    <w:name w:val="Placeholder Text"/>
-    <w:basedOn w:val="DefaultParagraphFont"/>
-    <w:uiPriority w:val="99"/>
-    <w:semiHidden/>
-    <w:rsid w:val="00B21B4C"/>
-    <w:rPr>
-      <w:color w:val="808080"/>
-    </w:rPr>
-  </w:style>
-</w:styles>
-</file>
-
-<file path=word/glossary/webSettings.xml><?xml version="1.0" encoding="utf-8"?>
-<w:webSettings xmlns:mc="http://schemas.openxmlformats.org/markup-compatibility/2006" xmlns:r="http://schemas.openxmlformats.org/officeDocument/2006/relationships" xmlns:w="http://schemas.openxmlformats.org/wordprocessingml/2006/main" xmlns:w14="http://schemas.microsoft.com/office/word/2010/wordml" xmlns:w15="http://schemas.microsoft.com/office/word/2012/wordml" mc:Ignorable="w14 w15">
-  <w:optimizeForBrowser/>
-  <w:allowPNG/>
-</w:webSettings>
-</file>
-
 <file path=word/theme/theme1.xml><?xml version="1.0" encoding="utf-8"?>
 <a:theme xmlns:a="http://schemas.openxmlformats.org/drawingml/2006/main" name="Tema do Office">
   <a:themeElements>
@@ -8541,7 +8253,7 @@
 </file>
 
 <file path=customXml/itemProps1.xml><?xml version="1.0" encoding="utf-8"?>
-<ds:datastoreItem xmlns:ds="http://schemas.openxmlformats.org/officeDocument/2006/customXml" ds:itemID="{5E0A2497-7EF2-4282-9B04-4B9A0B46223E}">
+<ds:datastoreItem xmlns:ds="http://schemas.openxmlformats.org/officeDocument/2006/customXml" ds:itemID="{93F5580E-44FD-4548-8CF4-99C93E7DE8E8}">
   <ds:schemaRefs>
     <ds:schemaRef ds:uri="http://schemas.openxmlformats.org/officeDocument/2006/bibliography"/>
   </ds:schemaRefs>

</xml_diff>